<commit_message>
Lesson 3, Finished, modified Summary file
</commit_message>
<xml_diff>
--- a/app/src/main/Summary.docx
+++ b/app/src/main/Summary.docx
@@ -19,10 +19,7 @@
         <w:t>Activities and Fragments:</w:t>
       </w:r>
     </w:p>
-    <w:p>
-      <w:bookmarkStart w:id="0" w:name="_GoBack"/>
-      <w:bookmarkEnd w:id="0"/>
-    </w:p>
+    <w:p/>
     <w:p>
       <w:pPr>
         <w:pStyle w:val="ListParagraph"/>
@@ -32,15 +29,7 @@
         </w:numPr>
       </w:pPr>
       <w:r>
-        <w:t xml:space="preserve">Adding </w:t>
-      </w:r>
-      <w:proofErr w:type="spellStart"/>
-      <w:r>
-        <w:t>OptionsMenu</w:t>
-      </w:r>
-      <w:proofErr w:type="spellEnd"/>
-      <w:r>
-        <w:t xml:space="preserve"> to:</w:t>
+        <w:t>Adding OptionsMenu to:</w:t>
       </w:r>
     </w:p>
     <w:p>
@@ -66,6 +55,11 @@
       <w:r>
         <w:t>create a menu XML file with</w:t>
       </w:r>
+      <w:r>
+        <w:t xml:space="preserve"> &lt;menu&gt; and &lt;item&gt; tags.</w:t>
+      </w:r>
+      <w:bookmarkStart w:id="0" w:name="_GoBack"/>
+      <w:bookmarkEnd w:id="0"/>
     </w:p>
     <w:sectPr>
       <w:pgSz w:w="12240" w:h="15840"/>

</xml_diff>

<commit_message>
Lesson 3, Comments 1
</commit_message>
<xml_diff>
--- a/app/src/main/Summary.docx
+++ b/app/src/main/Summary.docx
@@ -29,7 +29,15 @@
         </w:numPr>
       </w:pPr>
       <w:r>
-        <w:t>Adding OptionsMenu to:</w:t>
+        <w:t xml:space="preserve">Adding </w:t>
+      </w:r>
+      <w:proofErr w:type="spellStart"/>
+      <w:r>
+        <w:t>OptionsMenu</w:t>
+      </w:r>
+      <w:proofErr w:type="spellEnd"/>
+      <w:r>
+        <w:t xml:space="preserve"> to:</w:t>
       </w:r>
     </w:p>
     <w:p>
@@ -53,10 +61,75 @@
         </w:numPr>
       </w:pPr>
       <w:r>
-        <w:t>create a menu XML file with</w:t>
+        <w:t>Create</w:t>
+      </w:r>
+      <w:r>
+        <w:t xml:space="preserve"> a menu XML file with</w:t>
       </w:r>
       <w:r>
         <w:t xml:space="preserve"> &lt;menu&gt; and &lt;item&gt; tags.</w:t>
+      </w:r>
+    </w:p>
+    <w:p>
+      <w:pPr>
+        <w:pStyle w:val="ListParagraph"/>
+        <w:numPr>
+          <w:ilvl w:val="0"/>
+          <w:numId w:val="3"/>
+        </w:numPr>
+      </w:pPr>
+      <w:r>
+        <w:t>In “</w:t>
+      </w:r>
+      <w:proofErr w:type="spellStart"/>
+      <w:r>
+        <w:t>onCreateOptionsMenu</w:t>
+      </w:r>
+      <w:proofErr w:type="spellEnd"/>
+      <w:r>
+        <w:t>” add “</w:t>
+      </w:r>
+      <w:proofErr w:type="spellStart"/>
+      <w:r>
+        <w:t>getMenuInflater</w:t>
+      </w:r>
+      <w:proofErr w:type="spellEnd"/>
+      <w:r>
+        <w:t>().inflate(</w:t>
+      </w:r>
+      <w:proofErr w:type="spellStart"/>
+      <w:r>
+        <w:t>R.menu.</w:t>
+      </w:r>
+      <w:r>
+        <w:t>menu_name</w:t>
+      </w:r>
+      <w:proofErr w:type="spellEnd"/>
+      <w:r>
+        <w:t>, menu);</w:t>
+      </w:r>
+      <w:r>
+        <w:t>”</w:t>
+      </w:r>
+    </w:p>
+    <w:p>
+      <w:pPr>
+        <w:pStyle w:val="ListParagraph"/>
+        <w:numPr>
+          <w:ilvl w:val="0"/>
+          <w:numId w:val="3"/>
+        </w:numPr>
+      </w:pPr>
+      <w:r>
+        <w:t>Handle menu/action bar item selection in “</w:t>
+      </w:r>
+      <w:proofErr w:type="spellStart"/>
+      <w:r>
+        <w:t>onOptionsItemSelected</w:t>
+      </w:r>
+      <w:proofErr w:type="spellEnd"/>
+      <w:r>
+        <w:t>”</w:t>
       </w:r>
       <w:bookmarkStart w:id="0" w:name="_GoBack"/>
       <w:bookmarkEnd w:id="0"/>

</xml_diff>